<commit_message>
(M3.T1P: Updated OpenCL program, analyzed performance with MPI+OpenCL, added links and conclusions)
</commit_message>
<xml_diff>
--- a/M3.T1P/M3.T1P.docx
+++ b/M3.T1P/M3.T1P.docx
@@ -579,6 +579,14 @@
           <w:lang w:val="en-US" w:eastAsia="zh-CN"/>
         </w:rPr>
       </w:pPr>
+    </w:p>
+    <w:p>
+      <w:pPr>
+        <w:rPr>
+          <w:rFonts w:hint="default"/>
+          <w:lang w:val="en-US" w:eastAsia="zh-CN"/>
+        </w:rPr>
+      </w:pPr>
       <w:r>
         <w:rPr>
           <w:rFonts w:hint="eastAsia"/>
@@ -590,20 +598,20 @@
     <w:p>
       <w:pPr>
         <w:rPr>
-          <w:rFonts w:hint="default"/>
-          <w:lang w:val="en-US" w:eastAsia="zh-CN"/>
-        </w:rPr>
-      </w:pPr>
-      <w:r>
-        <w:rPr>
-          <w:rFonts w:hint="default"/>
+          <w:rFonts w:hint="eastAsia"/>
+          <w:lang w:val="en-US" w:eastAsia="zh-CN"/>
+        </w:rPr>
+      </w:pPr>
+      <w:r>
+        <w:rPr>
+          <w:rFonts w:hint="eastAsia"/>
           <w:lang w:val="en-US" w:eastAsia="zh-CN"/>
         </w:rPr>
         <w:drawing>
           <wp:inline distT="0" distB="0" distL="114300" distR="114300">
-            <wp:extent cx="5264785" cy="1619250"/>
-            <wp:effectExtent l="0" t="0" r="8255" b="11430"/>
-            <wp:docPr id="6" name="图片 6" descr="3.1"/>
+            <wp:extent cx="5264785" cy="3759835"/>
+            <wp:effectExtent l="0" t="0" r="8255" b="4445"/>
+            <wp:docPr id="1" name="图片 1" descr="3.1"/>
             <wp:cNvGraphicFramePr>
               <a:graphicFrameLocks xmlns:a="http://schemas.openxmlformats.org/drawingml/2006/main" noChangeAspect="1"/>
             </wp:cNvGraphicFramePr>
@@ -611,7 +619,7 @@
               <a:graphicData uri="http://schemas.openxmlformats.org/drawingml/2006/picture">
                 <pic:pic xmlns:pic="http://schemas.openxmlformats.org/drawingml/2006/picture">
                   <pic:nvPicPr>
-                    <pic:cNvPr id="6" name="图片 6" descr="3.1"/>
+                    <pic:cNvPr id="1" name="图片 1" descr="3.1"/>
                     <pic:cNvPicPr>
                       <a:picLocks noChangeAspect="1"/>
                     </pic:cNvPicPr>
@@ -625,7 +633,7 @@
                   <pic:spPr>
                     <a:xfrm>
                       <a:off x="0" y="0"/>
-                      <a:ext cx="5264785" cy="1619250"/>
+                      <a:ext cx="5264785" cy="3759835"/>
                     </a:xfrm>
                     <a:prstGeom prst="rect">
                       <a:avLst/>
@@ -682,61 +690,40 @@
       </w:pPr>
       <w:r>
         <w:rPr>
-          <w:rFonts w:hint="eastAsia"/>
-          <w:lang w:val="en-US" w:eastAsia="zh-CN"/>
-        </w:rPr>
-        <w:t>real</w:t>
-      </w:r>
-      <w:r>
-        <w:rPr>
-          <w:rFonts w:hint="default"/>
-          <w:lang w:val="en-US" w:eastAsia="zh-CN"/>
-        </w:rPr>
-        <w:t>: 0m0.101s</w:t>
-      </w:r>
-    </w:p>
-    <w:p>
-      <w:pPr>
-        <w:rPr>
-          <w:rFonts w:hint="default"/>
-          <w:lang w:val="en-US" w:eastAsia="zh-CN"/>
-        </w:rPr>
-      </w:pPr>
-      <w:r>
-        <w:rPr>
-          <w:rFonts w:hint="eastAsia"/>
-          <w:lang w:val="en-US" w:eastAsia="zh-CN"/>
-        </w:rPr>
-        <w:t>u</w:t>
-      </w:r>
-      <w:r>
-        <w:rPr>
-          <w:rFonts w:hint="default"/>
-          <w:lang w:val="en-US" w:eastAsia="zh-CN"/>
-        </w:rPr>
-        <w:t>ser: 0m0.051s</w:t>
-      </w:r>
-    </w:p>
-    <w:p>
-      <w:pPr>
-        <w:rPr>
-          <w:rFonts w:hint="default"/>
-          <w:lang w:val="en-US" w:eastAsia="zh-CN"/>
-        </w:rPr>
-      </w:pPr>
-      <w:r>
-        <w:rPr>
-          <w:rFonts w:hint="eastAsia"/>
-          <w:lang w:val="en-US" w:eastAsia="zh-CN"/>
-        </w:rPr>
-        <w:t>s</w:t>
-      </w:r>
-      <w:r>
-        <w:rPr>
-          <w:rFonts w:hint="default"/>
-          <w:lang w:val="en-US" w:eastAsia="zh-CN"/>
-        </w:rPr>
-        <w:t>ys: 0m0.046s</w:t>
+          <w:rFonts w:hint="default"/>
+          <w:lang w:val="en-US" w:eastAsia="zh-CN"/>
+        </w:rPr>
+        <w:t>real: 0m0.983s</w:t>
+      </w:r>
+    </w:p>
+    <w:p>
+      <w:pPr>
+        <w:rPr>
+          <w:rFonts w:hint="default"/>
+          <w:lang w:val="en-US" w:eastAsia="zh-CN"/>
+        </w:rPr>
+      </w:pPr>
+      <w:r>
+        <w:rPr>
+          <w:rFonts w:hint="default"/>
+          <w:lang w:val="en-US" w:eastAsia="zh-CN"/>
+        </w:rPr>
+        <w:t>user: 0m0.174s</w:t>
+      </w:r>
+    </w:p>
+    <w:p>
+      <w:pPr>
+        <w:rPr>
+          <w:rFonts w:hint="default"/>
+          <w:lang w:val="en-US" w:eastAsia="zh-CN"/>
+        </w:rPr>
+      </w:pPr>
+      <w:r>
+        <w:rPr>
+          <w:rFonts w:hint="default"/>
+          <w:lang w:val="en-US" w:eastAsia="zh-CN"/>
+        </w:rPr>
+        <w:t>sys: 0m0.203s</w:t>
       </w:r>
     </w:p>
     <w:p>
@@ -778,44 +765,7 @@
           <w:rFonts w:hint="default"/>
           <w:lang w:val="en-US" w:eastAsia="zh-CN"/>
         </w:rPr>
-        <w:t>OpenCL</w:t>
-      </w:r>
-      <w:r>
-        <w:rPr>
-          <w:rFonts w:hint="eastAsia"/>
-          <w:lang w:val="en-US" w:eastAsia="zh-CN"/>
-        </w:rPr>
-        <w:t xml:space="preserve"> </w:t>
-      </w:r>
-      <w:r>
-        <w:rPr>
-          <w:rFonts w:hint="default"/>
-          <w:lang w:val="en-US" w:eastAsia="zh-CN"/>
-        </w:rPr>
-        <w:t>Program: OpenCL shows a dramatic reduction in execution time compared to the other methods. Leveraging GPU acceleration for parallel computation of matrix elements results in a significant performance gain. The real-time execution is the lowest of all methods, highlighting OpenCL’s suitability for matrix operations where the workload can be parallelized efficiently across a large number of GPU threads.</w:t>
-      </w:r>
-    </w:p>
-    <w:p>
-      <w:pPr>
-        <w:rPr>
-          <w:rFonts w:hint="default"/>
-          <w:lang w:val="en-US" w:eastAsia="zh-CN"/>
-        </w:rPr>
-      </w:pPr>
-    </w:p>
-    <w:p>
-      <w:pPr>
-        <w:rPr>
-          <w:rFonts w:hint="eastAsia"/>
-          <w:lang w:val="en-US" w:eastAsia="zh-CN"/>
-        </w:rPr>
-      </w:pPr>
-      <w:r>
-        <w:rPr>
-          <w:rFonts w:hint="eastAsia"/>
-          <w:lang w:val="en-US" w:eastAsia="zh-CN"/>
-        </w:rPr>
-        <w:t>Github Link</w:t>
+        <w:t>The MPI + OpenCL version exhibits a slightly longer execution time compared to the MPI and MPI+OpenMP versions. The extra overhead is likely due to OpenCL kernel initialization, context creation, and data transfer between host and device.</w:t>
       </w:r>
     </w:p>
     <w:p>
@@ -840,7 +790,118 @@
           <w:rFonts w:hint="eastAsia"/>
           <w:lang w:val="en-US" w:eastAsia="zh-CN"/>
         </w:rPr>
+        <w:t>Github Link</w:t>
+      </w:r>
+    </w:p>
+    <w:p>
+      <w:pPr>
+        <w:rPr>
+          <w:rFonts w:hint="default"/>
+          <w:lang w:val="en-US" w:eastAsia="zh-CN"/>
+        </w:rPr>
+      </w:pPr>
+      <w:r>
+        <w:rPr>
+          <w:rFonts w:hint="default"/>
+          <w:lang w:val="en-US" w:eastAsia="zh-CN"/>
+        </w:rPr>
+        <w:fldChar w:fldCharType="begin"/>
+      </w:r>
+      <w:r>
+        <w:rPr>
+          <w:rFonts w:hint="default"/>
+          <w:lang w:val="en-US" w:eastAsia="zh-CN"/>
+        </w:rPr>
+        <w:instrText xml:space="preserve"> HYPERLINK "https://github.com/Lonely-DM/SIT315/tree/main/M3.T1P" </w:instrText>
+      </w:r>
+      <w:r>
+        <w:rPr>
+          <w:rFonts w:hint="default"/>
+          <w:lang w:val="en-US" w:eastAsia="zh-CN"/>
+        </w:rPr>
+        <w:fldChar w:fldCharType="separate"/>
+      </w:r>
+      <w:r>
+        <w:rPr>
+          <w:rStyle w:val="4"/>
+          <w:rFonts w:hint="default"/>
+          <w:lang w:val="en-US" w:eastAsia="zh-CN"/>
+        </w:rPr>
+        <w:t>https://github.com/Lonely-DM/SIT315/tree/main/M3.T1P</w:t>
+      </w:r>
+      <w:r>
+        <w:rPr>
+          <w:rFonts w:hint="default"/>
+          <w:lang w:val="en-US" w:eastAsia="zh-CN"/>
+        </w:rPr>
+        <w:fldChar w:fldCharType="end"/>
+      </w:r>
+    </w:p>
+    <w:p>
+      <w:pPr>
+        <w:rPr>
+          <w:rFonts w:hint="default"/>
+          <w:lang w:val="en-US" w:eastAsia="zh-CN"/>
+        </w:rPr>
+      </w:pPr>
+    </w:p>
+    <w:p>
+      <w:pPr>
+        <w:rPr>
+          <w:rFonts w:hint="eastAsia"/>
+          <w:lang w:val="en-US" w:eastAsia="zh-CN"/>
+        </w:rPr>
+      </w:pPr>
+      <w:r>
+        <w:rPr>
+          <w:rFonts w:hint="eastAsia"/>
+          <w:lang w:val="en-US" w:eastAsia="zh-CN"/>
+        </w:rPr>
         <w:t>Video Link</w:t>
+      </w:r>
+    </w:p>
+    <w:p>
+      <w:pPr>
+        <w:rPr>
+          <w:rFonts w:hint="default"/>
+          <w:lang w:val="en-US" w:eastAsia="zh-CN"/>
+        </w:rPr>
+      </w:pPr>
+      <w:r>
+        <w:rPr>
+          <w:rFonts w:hint="default"/>
+          <w:lang w:val="en-US" w:eastAsia="zh-CN"/>
+        </w:rPr>
+        <w:fldChar w:fldCharType="begin"/>
+      </w:r>
+      <w:r>
+        <w:rPr>
+          <w:rFonts w:hint="default"/>
+          <w:lang w:val="en-US" w:eastAsia="zh-CN"/>
+        </w:rPr>
+        <w:instrText xml:space="preserve"> HYPERLINK "https://youtu.be/Jfnb3oZKwIg" </w:instrText>
+      </w:r>
+      <w:r>
+        <w:rPr>
+          <w:rFonts w:hint="default"/>
+          <w:lang w:val="en-US" w:eastAsia="zh-CN"/>
+        </w:rPr>
+        <w:fldChar w:fldCharType="separate"/>
+      </w:r>
+      <w:r>
+        <w:rPr>
+          <w:rStyle w:val="4"/>
+          <w:rFonts w:hint="default"/>
+          <w:lang w:val="en-US" w:eastAsia="zh-CN"/>
+        </w:rPr>
+        <w:t>https://youtu.be/Jfnb3oZKwIg</w:t>
+      </w:r>
+      <w:r>
+        <w:rPr>
+          <w:rFonts w:hint="default"/>
+          <w:lang w:val="en-US" w:eastAsia="zh-CN"/>
+        </w:rPr>
+        <w:fldChar w:fldCharType="end"/>
       </w:r>
     </w:p>
     <w:p>
@@ -975,7 +1036,7 @@
     <w:lsdException w:unhideWhenUsed="0" w:uiPriority="0" w:semiHidden="0" w:name="HTML Sample"/>
     <w:lsdException w:unhideWhenUsed="0" w:uiPriority="0" w:semiHidden="0" w:name="HTML Typewriter"/>
     <w:lsdException w:unhideWhenUsed="0" w:uiPriority="0" w:semiHidden="0" w:name="HTML Variable"/>
-    <w:lsdException w:unhideWhenUsed="0" w:uiPriority="0" w:name="Normal Table"/>
+    <w:lsdException w:qFormat="1" w:unhideWhenUsed="0" w:uiPriority="0" w:name="Normal Table"/>
     <w:lsdException w:unhideWhenUsed="0" w:uiPriority="0" w:semiHidden="0" w:name="annotation subject"/>
     <w:lsdException w:unhideWhenUsed="0" w:uiPriority="0" w:semiHidden="0" w:name="Table Simple 1"/>
     <w:lsdException w:unhideWhenUsed="0" w:uiPriority="0" w:semiHidden="0" w:name="Table Simple 2"/>
@@ -1145,6 +1206,7 @@
   <w:style w:type="table" w:default="1" w:styleId="2">
     <w:name w:val="Normal Table"/>
     <w:semiHidden/>
+    <w:qFormat/>
     <w:uiPriority w:val="0"/>
     <w:tblPr>
       <w:tblCellMar>

</xml_diff>